<commit_message>
final updates for the week
</commit_message>
<xml_diff>
--- a/lab-source/07-spark-cassandra-import.docx
+++ b/lab-source/07-spark-cassandra-import.docx
@@ -188,10 +188,7 @@
         <w:t>Nano text editor or other text editor</w:t>
       </w:r>
     </w:p>
-    <w:p>
-      <w:bookmarkStart w:id="0" w:name="_GoBack"/>
-      <w:bookmarkEnd w:id="0"/>
-    </w:p>
+    <w:p/>
     <w:p>
       <w:r>
         <w:t>Part A</w:t>
@@ -1224,6 +1221,13 @@
       <w:r>
         <w:rPr>
           <w:rFonts w:ascii="Lucida Console" w:hAnsi="Lucida Console"/>
+          <w:sz w:val="20"/>
+        </w:rPr>
+        <w:t>;</w:t>
+      </w:r>
+      <w:r>
+        <w:rPr>
+          <w:rFonts w:ascii="Lucida Console" w:hAnsi="Lucida Console"/>
         </w:rPr>
         <w:t xml:space="preserve"> </w:t>
       </w:r>
@@ -1346,9 +1350,26 @@
       </w:r>
       <w:r>
         <w:br/>
+      </w:r>
+      <w:r>
+        <w:rPr>
+          <w:rFonts w:ascii="Menlo Regular" w:hAnsi="Menlo Regular" w:cs="Menlo Regular"/>
+          <w:sz w:val="18"/>
+        </w:rPr>
         <w:t>create table kv ( key text, value text, primary key (key))</w:t>
       </w:r>
       <w:r>
+        <w:rPr>
+          <w:rFonts w:ascii="Menlo Regular" w:hAnsi="Menlo Regular" w:cs="Menlo Regular"/>
+          <w:sz w:val="18"/>
+        </w:rPr>
+        <w:t>;</w:t>
+      </w:r>
+      <w:r>
+        <w:rPr>
+          <w:rFonts w:ascii="Menlo Regular" w:hAnsi="Menlo Regular" w:cs="Menlo Regular"/>
+          <w:sz w:val="18"/>
+        </w:rPr>
         <w:br/>
       </w:r>
     </w:p>
@@ -1365,7 +1386,20 @@
       </w:r>
       <w:r>
         <w:br/>
+      </w:r>
+      <w:r>
+        <w:rPr>
+          <w:rFonts w:ascii="Menlo Regular" w:hAnsi="Menlo Regular" w:cs="Menlo Regular"/>
+          <w:sz w:val="20"/>
+        </w:rPr>
         <w:t>desc kv</w:t>
+      </w:r>
+      <w:r>
+        <w:rPr>
+          <w:rFonts w:ascii="Menlo Regular" w:hAnsi="Menlo Regular" w:cs="Menlo Regular"/>
+          <w:sz w:val="20"/>
+        </w:rPr>
+        <w:t>;</w:t>
       </w:r>
       <w:r>
         <w:br/>
@@ -1452,6 +1486,13 @@
                               </w:rPr>
                               <w:t>cqlsh:test&gt; desc kv</w:t>
                             </w:r>
+                            <w:r>
+                              <w:rPr>
+                                <w:rFonts w:ascii="Lucida Console" w:hAnsi="Lucida Console"/>
+                                <w:sz w:val="20"/>
+                              </w:rPr>
+                              <w:t>;</w:t>
+                            </w:r>
                           </w:p>
                           <w:p>
                             <w:pPr>
@@ -1733,7 +1774,11 @@
           </mc:Choice>
           <mc:Fallback>
             <w:pict>
-              <v:shape id="Text Box 7" o:spid="_x0000_s1027" type="#_x0000_t202" style="position:absolute;left:0;text-align:left;margin-left:1in;margin-top:18.5pt;width:378pt;height:252pt;z-index:251660288;visibility:visible;mso-wrap-style:square;mso-wrap-distance-left:9pt;mso-wrap-distance-top:0;mso-wrap-distance-right:9pt;mso-wrap-distance-bottom:0;mso-position-horizontal:absolute;mso-position-horizontal-relative:text;mso-position-vertical:absolute;mso-position-vertical-relative:text;v-text-anchor:top" o:gfxdata="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" filled="f" stroked="f">
+              <v:shapetype id="_x0000_t202" coordsize="21600,21600" o:spt="202" path="m0,0l0,21600,21600,21600,21600,0xe">
+                <v:stroke joinstyle="miter"/>
+                <v:path gradientshapeok="t" o:connecttype="rect"/>
+              </v:shapetype>
+              <v:shape id="Text Box 7" o:spid="_x0000_s1027" type="#_x0000_t202" style="position:absolute;left:0;text-align:left;margin-left:1in;margin-top:18.5pt;width:378pt;height:252pt;z-index:251660288;visibility:visible;mso-wrap-style:square;mso-wrap-distance-left:9pt;mso-wrap-distance-top:0;mso-wrap-distance-right:9pt;mso-wrap-distance-bottom:0;mso-position-horizontal:absolute;mso-position-horizontal-relative:text;mso-position-vertical:absolute;mso-position-vertical-relative:text;v-text-anchor:top" o:gfxdata="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" filled="f" stroked="f">
                 <v:textbox>
                   <w:txbxContent>
                     <w:p>
@@ -1749,6 +1794,13 @@
                           <w:sz w:val="20"/>
                         </w:rPr>
                         <w:t>cqlsh:test&gt; desc kv</w:t>
+                      </w:r>
+                      <w:r>
+                        <w:rPr>
+                          <w:rFonts w:ascii="Lucida Console" w:hAnsi="Lucida Console"/>
+                          <w:sz w:val="20"/>
+                        </w:rPr>
+                        <w:t>;</w:t>
                       </w:r>
                     </w:p>
                     <w:p>
@@ -2037,12 +2089,22 @@
           <w:ilvl w:val="1"/>
           <w:numId w:val="8"/>
         </w:numPr>
+        <w:rPr>
+          <w:rFonts w:ascii="Menlo Regular" w:hAnsi="Menlo Regular" w:cs="Menlo Regular"/>
+          <w:sz w:val="20"/>
+        </w:rPr>
       </w:pPr>
       <w:r>
         <w:t>Add some simple values:</w:t>
       </w:r>
       <w:r>
         <w:br/>
+      </w:r>
+      <w:r>
+        <w:rPr>
+          <w:rFonts w:ascii="Menlo Regular" w:hAnsi="Menlo Regular" w:cs="Menlo Regular"/>
+          <w:sz w:val="20"/>
+        </w:rPr>
         <w:t>insert into kv (key, value) values ('a','1');</w:t>
       </w:r>
     </w:p>
@@ -2050,8 +2112,16 @@
       <w:pPr>
         <w:pStyle w:val="ListParagraph"/>
         <w:ind w:left="1440"/>
-      </w:pPr>
-      <w:r>
+        <w:rPr>
+          <w:rFonts w:ascii="Menlo Regular" w:hAnsi="Menlo Regular" w:cs="Menlo Regular"/>
+          <w:sz w:val="20"/>
+        </w:rPr>
+      </w:pPr>
+      <w:r>
+        <w:rPr>
+          <w:rFonts w:ascii="Menlo Regular" w:hAnsi="Menlo Regular" w:cs="Menlo Regular"/>
+          <w:sz w:val="20"/>
+        </w:rPr>
         <w:t>insert into kv (key, value) values ('b','2');</w:t>
       </w:r>
     </w:p>
@@ -2059,8 +2129,16 @@
       <w:pPr>
         <w:pStyle w:val="ListParagraph"/>
         <w:ind w:left="1440"/>
-      </w:pPr>
-      <w:r>
+        <w:rPr>
+          <w:rFonts w:ascii="Menlo Regular" w:hAnsi="Menlo Regular" w:cs="Menlo Regular"/>
+          <w:sz w:val="20"/>
+        </w:rPr>
+      </w:pPr>
+      <w:r>
+        <w:rPr>
+          <w:rFonts w:ascii="Menlo Regular" w:hAnsi="Menlo Regular" w:cs="Menlo Regular"/>
+          <w:sz w:val="20"/>
+        </w:rPr>
         <w:t>insert into kv (key, value) values ('c','3');</w:t>
       </w:r>
     </w:p>
@@ -2077,15 +2155,29 @@
           <w:ilvl w:val="1"/>
           <w:numId w:val="8"/>
         </w:numPr>
+        <w:rPr>
+          <w:rFonts w:ascii="Menlo Regular" w:hAnsi="Menlo Regular" w:cs="Menlo Regular"/>
+          <w:sz w:val="20"/>
+        </w:rPr>
       </w:pPr>
       <w:r>
         <w:t>Now type:</w:t>
       </w:r>
       <w:r>
         <w:br/>
+      </w:r>
+      <w:r>
+        <w:rPr>
+          <w:rFonts w:ascii="Menlo Regular" w:hAnsi="Menlo Regular" w:cs="Menlo Regular"/>
+          <w:sz w:val="20"/>
+        </w:rPr>
         <w:t>select * from kv;</w:t>
       </w:r>
       <w:r>
+        <w:rPr>
+          <w:rFonts w:ascii="Menlo Regular" w:hAnsi="Menlo Regular" w:cs="Menlo Regular"/>
+          <w:sz w:val="20"/>
+        </w:rPr>
         <w:br/>
       </w:r>
       <w:r>
@@ -2094,6 +2186,12 @@
       </w:r>
       <w:r>
         <w:br/>
+      </w:r>
+      <w:r>
+        <w:rPr>
+          <w:rFonts w:ascii="Menlo Regular" w:hAnsi="Menlo Regular" w:cs="Menlo Regular"/>
+          <w:sz w:val="20"/>
+        </w:rPr>
         <w:t>key | value</w:t>
       </w:r>
     </w:p>
@@ -2101,8 +2199,16 @@
       <w:pPr>
         <w:pStyle w:val="ListParagraph"/>
         <w:ind w:left="1440"/>
-      </w:pPr>
-      <w:r>
+        <w:rPr>
+          <w:rFonts w:ascii="Menlo Regular" w:hAnsi="Menlo Regular" w:cs="Menlo Regular"/>
+          <w:sz w:val="20"/>
+        </w:rPr>
+      </w:pPr>
+      <w:r>
+        <w:rPr>
+          <w:rFonts w:ascii="Menlo Regular" w:hAnsi="Menlo Regular" w:cs="Menlo Regular"/>
+          <w:sz w:val="20"/>
+        </w:rPr>
         <w:t>-----+-------</w:t>
       </w:r>
     </w:p>
@@ -2110,8 +2216,16 @@
       <w:pPr>
         <w:pStyle w:val="ListParagraph"/>
         <w:ind w:left="1440"/>
-      </w:pPr>
-      <w:r>
+        <w:rPr>
+          <w:rFonts w:ascii="Menlo Regular" w:hAnsi="Menlo Regular" w:cs="Menlo Regular"/>
+          <w:sz w:val="20"/>
+        </w:rPr>
+      </w:pPr>
+      <w:r>
+        <w:rPr>
+          <w:rFonts w:ascii="Menlo Regular" w:hAnsi="Menlo Regular" w:cs="Menlo Regular"/>
+          <w:sz w:val="20"/>
+        </w:rPr>
         <w:t xml:space="preserve">   a |     1</w:t>
       </w:r>
     </w:p>
@@ -2119,8 +2233,16 @@
       <w:pPr>
         <w:pStyle w:val="ListParagraph"/>
         <w:ind w:left="1440"/>
-      </w:pPr>
-      <w:r>
+        <w:rPr>
+          <w:rFonts w:ascii="Menlo Regular" w:hAnsi="Menlo Regular" w:cs="Menlo Regular"/>
+          <w:sz w:val="20"/>
+        </w:rPr>
+      </w:pPr>
+      <w:r>
+        <w:rPr>
+          <w:rFonts w:ascii="Menlo Regular" w:hAnsi="Menlo Regular" w:cs="Menlo Regular"/>
+          <w:sz w:val="20"/>
+        </w:rPr>
         <w:t xml:space="preserve">   c |     3</w:t>
       </w:r>
     </w:p>
@@ -2128,8 +2250,16 @@
       <w:pPr>
         <w:pStyle w:val="ListParagraph"/>
         <w:ind w:left="1440"/>
-      </w:pPr>
-      <w:r>
+        <w:rPr>
+          <w:rFonts w:ascii="Menlo Regular" w:hAnsi="Menlo Regular" w:cs="Menlo Regular"/>
+          <w:sz w:val="20"/>
+        </w:rPr>
+      </w:pPr>
+      <w:r>
+        <w:rPr>
+          <w:rFonts w:ascii="Menlo Regular" w:hAnsi="Menlo Regular" w:cs="Menlo Regular"/>
+          <w:sz w:val="20"/>
+        </w:rPr>
         <w:t xml:space="preserve">   b |     2</w:t>
       </w:r>
     </w:p>
@@ -2137,6 +2267,10 @@
       <w:pPr>
         <w:pStyle w:val="ListParagraph"/>
         <w:ind w:left="1440"/>
+        <w:rPr>
+          <w:rFonts w:ascii="Menlo Regular" w:hAnsi="Menlo Regular" w:cs="Menlo Regular"/>
+          <w:sz w:val="20"/>
+        </w:rPr>
       </w:pPr>
     </w:p>
     <w:p>
@@ -2145,12 +2279,17 @@
         <w:ind w:left="1440"/>
       </w:pPr>
       <w:r>
+        <w:rPr>
+          <w:rFonts w:ascii="Menlo Regular" w:hAnsi="Menlo Regular" w:cs="Menlo Regular"/>
+          <w:sz w:val="20"/>
+        </w:rPr>
         <w:t>(3 rows)</w:t>
       </w:r>
       <w:r>
-        <w:br/>
-      </w:r>
-      <w:r>
+        <w:rPr>
+          <w:rFonts w:ascii="Menlo Regular" w:hAnsi="Menlo Regular" w:cs="Menlo Regular"/>
+          <w:sz w:val="20"/>
+        </w:rPr>
         <w:br/>
       </w:r>
     </w:p>
@@ -2402,11 +2541,21 @@
           <w:ilvl w:val="1"/>
           <w:numId w:val="8"/>
         </w:numPr>
-      </w:pPr>
-      <w:r>
+        <w:rPr>
+          <w:rFonts w:ascii="Menlo Regular" w:hAnsi="Menlo Regular" w:cs="Menlo Regular"/>
+        </w:rPr>
+      </w:pPr>
+      <w:r>
+        <w:rPr>
+          <w:rFonts w:ascii="Menlo Regular" w:hAnsi="Menlo Regular" w:cs="Menlo Regular"/>
+          <w:sz w:val="20"/>
+        </w:rPr>
         <w:t>cassandra-stress write n=100000</w:t>
       </w:r>
       <w:r>
+        <w:rPr>
+          <w:rFonts w:ascii="Menlo Regular" w:hAnsi="Menlo Regular" w:cs="Menlo Regular"/>
+        </w:rPr>
         <w:br/>
       </w:r>
     </w:p>
@@ -3600,6 +3749,10 @@
         <w:br/>
       </w:r>
       <w:r>
+        <w:rPr>
+          <w:rFonts w:ascii="Menlo Regular" w:hAnsi="Menlo Regular" w:cs="Menlo Regular"/>
+          <w:sz w:val="20"/>
+        </w:rPr>
         <w:t>cassandra-stress mixed n=100000</w:t>
       </w:r>
       <w:r>
@@ -3723,7 +3876,21 @@
                                 <w:sz w:val="22"/>
                               </w:rPr>
                               <w:br/>
-                              <w:t>WITH replication = {'class': 'SimpleStrategy', 'replication_factor': '1'} ;</w:t>
+                              <w:t>WITH replication = {'class': 'SimpleStrate</w:t>
+                            </w:r>
+                            <w:r>
+                              <w:rPr>
+                                <w:rFonts w:ascii="Lucida Console" w:hAnsi="Lucida Console"/>
+                                <w:sz w:val="22"/>
+                              </w:rPr>
+                              <w:t>gy', 'replication_factor': '1'}</w:t>
+                            </w:r>
+                            <w:r>
+                              <w:rPr>
+                                <w:rFonts w:ascii="Lucida Console" w:hAnsi="Lucida Console"/>
+                                <w:sz w:val="22"/>
+                              </w:rPr>
+                              <w:t>;</w:t>
                             </w:r>
                             <w:r>
                               <w:rPr>
@@ -3909,11 +4076,7 @@
           </mc:Choice>
           <mc:Fallback>
             <w:pict>
-              <v:shapetype id="_x0000_t202" coordsize="21600,21600" o:spt="202" path="m0,0l0,21600,21600,21600,21600,0xe">
-                <v:stroke joinstyle="miter"/>
-                <v:path gradientshapeok="t" o:connecttype="rect"/>
-              </v:shapetype>
-              <v:shape id="Text Box 3" o:spid="_x0000_s1029" type="#_x0000_t202" style="position:absolute;left:0;text-align:left;margin-left:36pt;margin-top:31.45pt;width:387pt;height:180pt;z-index:251663360;visibility:visible;mso-wrap-style:square;mso-height-percent:0;mso-wrap-distance-left:9pt;mso-wrap-distance-top:0;mso-wrap-distance-right:9pt;mso-wrap-distance-bottom:0;mso-position-horizontal:absolute;mso-position-horizontal-relative:text;mso-position-vertical:absolute;mso-position-vertical-relative:text;mso-height-percent:0;mso-height-relative:margin;v-text-anchor:top" o:gfxdata="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" filled="f" stroked="f">
+              <v:shape id="Text Box 3" o:spid="_x0000_s1029" type="#_x0000_t202" style="position:absolute;left:0;text-align:left;margin-left:36pt;margin-top:31.45pt;width:387pt;height:180pt;z-index:251663360;visibility:visible;mso-wrap-style:square;mso-height-percent:0;mso-wrap-distance-left:9pt;mso-wrap-distance-top:0;mso-wrap-distance-right:9pt;mso-wrap-distance-bottom:0;mso-position-horizontal:absolute;mso-position-horizontal-relative:text;mso-position-vertical:absolute;mso-position-vertical-relative:text;mso-height-percent:0;mso-height-relative:margin;v-text-anchor:top" o:gfxdata="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" filled="f" stroked="f">
                 <v:textbox>
                   <w:txbxContent>
                     <w:p>
@@ -3936,7 +4099,21 @@
                           <w:sz w:val="22"/>
                         </w:rPr>
                         <w:br/>
-                        <w:t>WITH replication = {'class': 'SimpleStrategy', 'replication_factor': '1'} ;</w:t>
+                        <w:t>WITH replication = {'class': 'SimpleStrate</w:t>
+                      </w:r>
+                      <w:r>
+                        <w:rPr>
+                          <w:rFonts w:ascii="Lucida Console" w:hAnsi="Lucida Console"/>
+                          <w:sz w:val="22"/>
+                        </w:rPr>
+                        <w:t>gy', 'replication_factor': '1'}</w:t>
+                      </w:r>
+                      <w:r>
+                        <w:rPr>
+                          <w:rFonts w:ascii="Lucida Console" w:hAnsi="Lucida Console"/>
+                          <w:sz w:val="22"/>
+                        </w:rPr>
+                        <w:t>;</w:t>
                       </w:r>
                       <w:r>
                         <w:rPr>
@@ -4161,9 +4338,19 @@
       </w:r>
       <w:r>
         <w:br/>
+      </w:r>
+      <w:r>
+        <w:rPr>
+          <w:rFonts w:ascii="Menlo Regular" w:hAnsi="Menlo Regular" w:cs="Menlo Regular"/>
+          <w:sz w:val="20"/>
+        </w:rPr>
         <w:t>cd spark-1.5.1</w:t>
       </w:r>
       <w:r>
+        <w:rPr>
+          <w:rFonts w:ascii="Menlo Regular" w:hAnsi="Menlo Regular" w:cs="Menlo Regular"/>
+          <w:sz w:val="20"/>
+        </w:rPr>
         <w:br/>
       </w:r>
     </w:p>
@@ -4665,43 +4852,99 @@
           <w:ilvl w:val="0"/>
           <w:numId w:val="8"/>
         </w:numPr>
+        <w:rPr>
+          <w:rFonts w:ascii="Menlo Regular" w:hAnsi="Menlo Regular" w:cs="Menlo Regular"/>
+          <w:sz w:val="20"/>
+          <w:szCs w:val="20"/>
+        </w:rPr>
       </w:pPr>
       <w:r>
         <w:t>Now we need to set up our imports:</w:t>
       </w:r>
       <w:r>
         <w:br/>
-        <w:t>In the shell type (or cut and paste from ________)</w:t>
-      </w:r>
-      <w:r>
-        <w:br/>
-      </w:r>
-      <w:r>
-        <w:br/>
+        <w:t>In the shell type</w:t>
+      </w:r>
+      <w:r>
+        <w:t xml:space="preserve"> (or cut and paste from </w:t>
+      </w:r>
+      <w:hyperlink r:id="rId8" w:history="1">
+        <w:r>
+          <w:rPr>
+            <w:rStyle w:val="Hyperlink"/>
+          </w:rPr>
+          <w:t>http://freo.me/oxclo-spark-cass</w:t>
+        </w:r>
+      </w:hyperlink>
+      <w:r>
+        <w:t>)</w:t>
+      </w:r>
+      <w:r>
+        <w:br/>
+      </w:r>
+      <w:r>
+        <w:br/>
+      </w:r>
+      <w:r>
+        <w:rPr>
+          <w:rFonts w:ascii="Menlo Regular" w:hAnsi="Menlo Regular" w:cs="Menlo Regular"/>
+          <w:sz w:val="20"/>
+          <w:szCs w:val="20"/>
+        </w:rPr>
         <w:t>from pyspark_cassandra import CassandraSparkContext</w:t>
       </w:r>
     </w:p>
     <w:p>
       <w:pPr>
         <w:pStyle w:val="ListParagraph"/>
-      </w:pPr>
-      <w:r>
+        <w:rPr>
+          <w:rFonts w:ascii="Menlo Regular" w:hAnsi="Menlo Regular" w:cs="Menlo Regular"/>
+          <w:sz w:val="20"/>
+          <w:szCs w:val="20"/>
+        </w:rPr>
+      </w:pPr>
+      <w:r>
+        <w:rPr>
+          <w:rFonts w:ascii="Menlo Regular" w:hAnsi="Menlo Regular" w:cs="Menlo Regular"/>
+          <w:sz w:val="20"/>
+          <w:szCs w:val="20"/>
+        </w:rPr>
         <w:t>from pyspark import SparkContext, SparkConf</w:t>
       </w:r>
     </w:p>
     <w:p>
       <w:pPr>
         <w:pStyle w:val="ListParagraph"/>
-      </w:pPr>
-      <w:r>
+        <w:rPr>
+          <w:rFonts w:ascii="Menlo Regular" w:hAnsi="Menlo Regular" w:cs="Menlo Regular"/>
+          <w:sz w:val="20"/>
+          <w:szCs w:val="20"/>
+        </w:rPr>
+      </w:pPr>
+      <w:r>
+        <w:rPr>
+          <w:rFonts w:ascii="Menlo Regular" w:hAnsi="Menlo Regular" w:cs="Menlo Regular"/>
+          <w:sz w:val="20"/>
+          <w:szCs w:val="20"/>
+        </w:rPr>
         <w:t>import time</w:t>
       </w:r>
     </w:p>
     <w:p>
       <w:pPr>
         <w:pStyle w:val="ListParagraph"/>
-      </w:pPr>
-      <w:r>
+        <w:rPr>
+          <w:rFonts w:ascii="Menlo Regular" w:hAnsi="Menlo Regular" w:cs="Menlo Regular"/>
+          <w:sz w:val="20"/>
+          <w:szCs w:val="20"/>
+        </w:rPr>
+      </w:pPr>
+      <w:r>
+        <w:rPr>
+          <w:rFonts w:ascii="Menlo Regular" w:hAnsi="Menlo Regular" w:cs="Menlo Regular"/>
+          <w:sz w:val="20"/>
+          <w:szCs w:val="20"/>
+        </w:rPr>
         <w:t>from datetime import datetime</w:t>
       </w:r>
     </w:p>
@@ -4710,6 +4953,11 @@
         <w:pStyle w:val="ListParagraph"/>
       </w:pPr>
       <w:r>
+        <w:rPr>
+          <w:rFonts w:ascii="Menlo Regular" w:hAnsi="Menlo Regular" w:cs="Menlo Regular"/>
+          <w:sz w:val="20"/>
+          <w:szCs w:val="20"/>
+        </w:rPr>
         <w:t>from pyspark.sql import SQLContext</w:t>
       </w:r>
       <w:r>
@@ -4729,10 +4977,13 @@
       </w:r>
       <w:r>
         <w:br/>
-        <w:t xml:space="preserve">  </w:t>
-      </w:r>
-      <w:r>
-        <w:t>sc.stop()</w:t>
+      </w:r>
+      <w:r>
+        <w:rPr>
+          <w:rFonts w:ascii="Menlo Regular" w:hAnsi="Menlo Regular" w:cs="Menlo Regular"/>
+          <w:sz w:val="20"/>
+        </w:rPr>
+        <w:t xml:space="preserve">  sc.stop()</w:t>
       </w:r>
       <w:r>
         <w:br/>
@@ -4747,9 +4998,6 @@
         </w:numPr>
       </w:pPr>
       <w:r>
-        <w:br w:type="column"/>
-      </w:r>
-      <w:r>
         <w:t>Next we need to initialize a CassandraSparkContext p</w:t>
       </w:r>
       <w:r>
@@ -4780,15 +5028,36 @@
           <w:rFonts w:ascii="Lucida Console" w:hAnsi="Lucida Console"/>
           <w:sz w:val="20"/>
         </w:rPr>
-        <w:t xml:space="preserve">    .setAppName("PySpark Cassandra Test") \</w:t>
-      </w:r>
-      <w:r>
-        <w:rPr>
-          <w:rFonts w:ascii="Lucida Console" w:hAnsi="Lucida Console"/>
-          <w:sz w:val="20"/>
-        </w:rPr>
-        <w:br/>
-        <w:t xml:space="preserve">    .setMaster("local") \</w:t>
+        <w:t xml:space="preserve">    .setAp</w:t>
+      </w:r>
+      <w:r>
+        <w:rPr>
+          <w:rFonts w:ascii="Lucida Console" w:hAnsi="Lucida Console"/>
+          <w:sz w:val="20"/>
+        </w:rPr>
+        <w:t>pName("PySpark Cassandra Test")</w:t>
+      </w:r>
+      <w:r>
+        <w:rPr>
+          <w:rFonts w:ascii="Lucida Console" w:hAnsi="Lucida Console"/>
+          <w:sz w:val="20"/>
+        </w:rPr>
+        <w:t>\</w:t>
+      </w:r>
+      <w:r>
+        <w:rPr>
+          <w:rFonts w:ascii="Lucida Console" w:hAnsi="Lucida Console"/>
+          <w:sz w:val="20"/>
+        </w:rPr>
+        <w:br/>
+        <w:t xml:space="preserve">    .setMaster("local")</w:t>
+      </w:r>
+      <w:r>
+        <w:rPr>
+          <w:rFonts w:ascii="Lucida Console" w:hAnsi="Lucida Console"/>
+          <w:sz w:val="20"/>
+        </w:rPr>
+        <w:t>\</w:t>
       </w:r>
       <w:r>
         <w:rPr>
@@ -4817,7 +5086,21 @@
           <w:rFonts w:ascii="Lucida Console" w:hAnsi="Lucida Console"/>
           <w:sz w:val="20"/>
         </w:rPr>
+        <w:br/>
+      </w:r>
+      <w:r>
+        <w:rPr>
+          <w:rFonts w:ascii="Lucida Console" w:hAnsi="Lucida Console"/>
+          <w:sz w:val="20"/>
+        </w:rPr>
         <w:t>sc = CassandraSparkContext(conf=conf)</w:t>
+      </w:r>
+      <w:r>
+        <w:rPr>
+          <w:rFonts w:ascii="Lucida Console" w:hAnsi="Lucida Console"/>
+          <w:sz w:val="20"/>
+        </w:rPr>
+        <w:br/>
       </w:r>
       <w:r>
         <w:rPr>
@@ -4940,12 +5223,22 @@
           <w:ilvl w:val="0"/>
           <w:numId w:val="8"/>
         </w:numPr>
+        <w:rPr>
+          <w:rFonts w:ascii="Menlo Regular" w:hAnsi="Menlo Regular" w:cs="Menlo Regular"/>
+          <w:sz w:val="20"/>
+        </w:rPr>
       </w:pPr>
       <w:r>
         <w:t>Take a look at the data in df:</w:t>
       </w:r>
       <w:r>
         <w:br/>
+      </w:r>
+      <w:r>
+        <w:rPr>
+          <w:rFonts w:ascii="Menlo Regular" w:hAnsi="Menlo Regular" w:cs="Menlo Regular"/>
+          <w:sz w:val="22"/>
+        </w:rPr>
         <w:t>df.first()</w:t>
       </w:r>
       <w:r>
@@ -4959,9 +5252,17 @@
         <w:br/>
       </w:r>
       <w:r>
+        <w:rPr>
+          <w:rFonts w:ascii="Menlo Regular" w:hAnsi="Menlo Regular" w:cs="Menlo Regular"/>
+          <w:sz w:val="20"/>
+        </w:rPr>
         <w:t>Row(Station_ID=u'SF04', Station_Name=u'Lincoln High School', Location_Label=u'2162 24th Ave', Interval_Minutes=5, Interval_End_Time=u'2015-01-5? 07:50', Wind_Velocity_Mtr_Sec=0.979, Wind_Direction_Variance_Deg=40.31, Wind_Direction_Deg=57.69, Ambient_Temperature_Deg_C=6.297, Global_Horizontal_Irradiance=0.706)</w:t>
       </w:r>
       <w:r>
+        <w:rPr>
+          <w:rFonts w:ascii="Menlo Regular" w:hAnsi="Menlo Regular" w:cs="Menlo Regular"/>
+          <w:sz w:val="20"/>
+        </w:rPr>
         <w:br/>
       </w:r>
     </w:p>
@@ -4974,36 +5275,55 @@
         </w:numPr>
       </w:pPr>
       <w:r>
-        <w:t>We have two challenges. Firstly we want to map the Interval_End_Time into something we can put in Cassandra. Cassandra expects a Python datetime.datetime object. This chunk of python will convert the string date/time into that:</w:t>
-      </w:r>
-      <w:r>
-        <w:br/>
-      </w:r>
-      <w:r>
-        <w:br/>
-      </w:r>
-      <w:r>
-        <w:t>convertTime = lambda t:</w:t>
-      </w:r>
-      <w:r>
-        <w:t xml:space="preserve"> \</w:t>
-      </w:r>
-      <w:r>
-        <w:br/>
-      </w:r>
-      <w:r>
-        <w:t>datetime.fromtimestamp(</w:t>
-      </w:r>
-      <w:r>
-        <w:t xml:space="preserve"> \</w:t>
-      </w:r>
-      <w:r>
-        <w:br/>
-      </w:r>
-      <w:r>
+        <w:t xml:space="preserve">We have two challenges. Firstly we want to map the Interval_End_Time into something we can put in Cassandra. Cassandra expects a Python datetime.datetime object. </w:t>
+      </w:r>
+      <w:r>
+        <w:br/>
+      </w:r>
+    </w:p>
+    <w:p>
+      <w:pPr>
+        <w:pStyle w:val="ListParagraph"/>
+      </w:pPr>
+      <w:bookmarkStart w:id="0" w:name="_GoBack"/>
+      <w:bookmarkEnd w:id="0"/>
+      <w:r>
+        <w:t>This chunk of python will convert the string date/time into that:</w:t>
+      </w:r>
+      <w:r>
+        <w:br/>
+      </w:r>
+      <w:r>
+        <w:br/>
+      </w:r>
+      <w:r>
+        <w:rPr>
+          <w:rFonts w:ascii="Menlo Regular" w:hAnsi="Menlo Regular" w:cs="Menlo Regular"/>
+          <w:sz w:val="20"/>
+        </w:rPr>
+        <w:t>convertTime = lambda t: \</w:t>
+      </w:r>
+      <w:r>
+        <w:rPr>
+          <w:rFonts w:ascii="Menlo Regular" w:hAnsi="Menlo Regular" w:cs="Menlo Regular"/>
+          <w:sz w:val="20"/>
+        </w:rPr>
+        <w:br/>
+        <w:t>datetime.fromtimestamp( \</w:t>
+      </w:r>
+      <w:r>
+        <w:rPr>
+          <w:rFonts w:ascii="Menlo Regular" w:hAnsi="Menlo Regular" w:cs="Menlo Regular"/>
+          <w:sz w:val="20"/>
+        </w:rPr>
+        <w:br/>
         <w:t>time.mktime(time.strptime(t, "%Y-%m-%d? %H:%M")))</w:t>
       </w:r>
       <w:r>
+        <w:rPr>
+          <w:rFonts w:ascii="Menlo Regular" w:hAnsi="Menlo Regular" w:cs="Menlo Regular"/>
+          <w:sz w:val="20"/>
+        </w:rPr>
         <w:br/>
       </w:r>
     </w:p>
@@ -5923,14 +6243,17 @@
       <w:r>
         <w:t xml:space="preserve">Browse to </w:t>
       </w:r>
-      <w:hyperlink r:id="rId8" w:history="1">
+      <w:hyperlink r:id="rId9" w:history="1">
         <w:r>
           <w:rPr>
             <w:rStyle w:val="Hyperlink"/>
           </w:rPr>
-          <w:t>http://localhost:4004</w:t>
+          <w:t>http://localhost:4040</w:t>
         </w:r>
       </w:hyperlink>
+      <w:r>
+        <w:t xml:space="preserve"> </w:t>
+      </w:r>
       <w:r>
         <w:br/>
         <w:t>It will look similar to:</w:t>
@@ -5960,7 +6283,7 @@
                     </pic:cNvPicPr>
                   </pic:nvPicPr>
                   <pic:blipFill>
-                    <a:blip r:embed="rId9" cstate="print">
+                    <a:blip r:embed="rId10" cstate="print">
                       <a:extLst>
                         <a:ext uri="{28A0092B-C50C-407E-A947-70E740481C1C}">
                           <a14:useLocalDpi xmlns:a14="http://schemas.microsoft.com/office/drawing/2010/main"/>
@@ -6032,7 +6355,7 @@
                     </pic:cNvPicPr>
                   </pic:nvPicPr>
                   <pic:blipFill>
-                    <a:blip r:embed="rId10" cstate="print">
+                    <a:blip r:embed="rId11" cstate="print">
                       <a:extLst>
                         <a:ext uri="{28A0092B-C50C-407E-A947-70E740481C1C}">
                           <a14:useLocalDpi xmlns:a14="http://schemas.microsoft.com/office/drawing/2010/main"/>
@@ -6101,7 +6424,7 @@
                     </pic:cNvPicPr>
                   </pic:nvPicPr>
                   <pic:blipFill>
-                    <a:blip r:embed="rId11" cstate="print">
+                    <a:blip r:embed="rId12" cstate="print">
                       <a:extLst>
                         <a:ext uri="{28A0092B-C50C-407E-A947-70E740481C1C}">
                           <a14:useLocalDpi xmlns:a14="http://schemas.microsoft.com/office/drawing/2010/main"/>
@@ -6150,8 +6473,8 @@
       </w:r>
     </w:p>
     <w:sectPr>
-      <w:headerReference w:type="default" r:id="rId12"/>
-      <w:footerReference w:type="default" r:id="rId13"/>
+      <w:headerReference w:type="default" r:id="rId13"/>
+      <w:footerReference w:type="default" r:id="rId14"/>
       <w:pgSz w:w="11900" w:h="16840"/>
       <w:pgMar w:top="1440" w:right="1800" w:bottom="1440" w:left="1800" w:header="708" w:footer="708" w:gutter="0"/>
       <w:cols w:space="708"/>

</xml_diff>